<commit_message>
adding w3 networks notes
</commit_message>
<xml_diff>
--- a/Notes/w3.docx
+++ b/Notes/w3.docx
@@ -824,6 +824,20 @@
         </w:rPr>
         <w:t>SMTP uses persistent connections</w:t>
       </w:r>
+      <w:r>
+        <w:rPr>
+          <w:sz w:val="20"/>
+          <w:szCs w:val="20"/>
+        </w:rPr>
+        <w:t xml:space="preserve"> (one connection</w:t>
+      </w:r>
+      <w:r>
+        <w:rPr>
+          <w:sz w:val="20"/>
+          <w:szCs w:val="20"/>
+        </w:rPr>
+        <w:t xml:space="preserve"> then client/server can communicate)</w:t>
+      </w:r>
     </w:p>
     <w:p>
       <w:pPr>
@@ -1032,6 +1046,7 @@
     <w:p>
       <w:pPr>
         <w:rPr>
+          <w:b/>
           <w:sz w:val="20"/>
           <w:szCs w:val="20"/>
         </w:rPr>
@@ -1042,6 +1057,29 @@
           <w:szCs w:val="20"/>
         </w:rPr>
         <w:t>If SMTP only allows 7bit ASCII, how do we send pictures / videos / files via. Email?</w:t>
+      </w:r>
+      <w:r>
+        <w:rPr>
+          <w:sz w:val="20"/>
+          <w:szCs w:val="20"/>
+        </w:rPr>
+        <w:t xml:space="preserve"> </w:t>
+      </w:r>
+      <w:r>
+        <w:rPr>
+          <w:b/>
+          <w:sz w:val="20"/>
+          <w:szCs w:val="20"/>
+        </w:rPr>
+        <w:t xml:space="preserve">We </w:t>
+      </w:r>
+      <w:r>
+        <w:rPr>
+          <w:b/>
+          <w:sz w:val="20"/>
+          <w:szCs w:val="20"/>
+        </w:rPr>
+        <w:t>encode in 7bit ASCII or Base64</w:t>
       </w:r>
     </w:p>
     <w:p>
@@ -1326,8 +1364,271 @@
           <w:szCs w:val="20"/>
         </w:rPr>
       </w:pPr>
+    </w:p>
+    <w:p>
+      <w:pPr>
+        <w:rPr>
+          <w:sz w:val="20"/>
+          <w:szCs w:val="20"/>
+        </w:rPr>
+      </w:pPr>
+      <w:r>
+        <w:rPr>
+          <w:b/>
+          <w:sz w:val="20"/>
+          <w:szCs w:val="20"/>
+        </w:rPr>
+        <w:t>A Record</w:t>
+      </w:r>
+    </w:p>
+    <w:p>
+      <w:pPr>
+        <w:pStyle w:val="ListParagraph"/>
+        <w:numPr>
+          <w:ilvl w:val="0"/>
+          <w:numId w:val="14"/>
+        </w:numPr>
+        <w:rPr>
+          <w:sz w:val="20"/>
+          <w:szCs w:val="20"/>
+        </w:rPr>
+      </w:pPr>
+      <w:r>
+        <w:rPr>
+          <w:sz w:val="20"/>
+          <w:szCs w:val="20"/>
+        </w:rPr>
+        <w:t>An A record points directly to the domain’s IP address.</w:t>
+      </w:r>
+    </w:p>
+    <w:p>
+      <w:pPr>
+        <w:pStyle w:val="ListParagraph"/>
+        <w:numPr>
+          <w:ilvl w:val="0"/>
+          <w:numId w:val="14"/>
+        </w:numPr>
+        <w:rPr>
+          <w:sz w:val="20"/>
+          <w:szCs w:val="20"/>
+        </w:rPr>
+      </w:pPr>
+      <w:r>
+        <w:rPr>
+          <w:sz w:val="20"/>
+          <w:szCs w:val="20"/>
+        </w:rPr>
+        <w:t xml:space="preserve">E.g. </w:t>
+      </w:r>
+      <w:hyperlink r:id="rId6" w:history="1">
+        <w:r>
+          <w:rPr>
+            <w:rStyle w:val="Hyperlink"/>
+            <w:sz w:val="20"/>
+            <w:szCs w:val="20"/>
+          </w:rPr>
+          <w:t>google.com</w:t>
+        </w:r>
+      </w:hyperlink>
+      <w:r>
+        <w:rPr>
+          <w:sz w:val="20"/>
+          <w:szCs w:val="20"/>
+        </w:rPr>
+        <w:t xml:space="preserve"> has an A record which points to the IP address.</w:t>
+      </w:r>
+    </w:p>
+    <w:p>
+      <w:pPr>
+        <w:rPr>
+          <w:sz w:val="20"/>
+          <w:szCs w:val="20"/>
+        </w:rPr>
+      </w:pPr>
+    </w:p>
+    <w:p>
+      <w:pPr>
+        <w:rPr>
+          <w:sz w:val="20"/>
+          <w:szCs w:val="20"/>
+        </w:rPr>
+      </w:pPr>
+      <w:r>
+        <w:rPr>
+          <w:b/>
+          <w:sz w:val="20"/>
+          <w:szCs w:val="20"/>
+        </w:rPr>
+        <w:t>CNAME (Canonical Name</w:t>
+      </w:r>
+      <w:r>
+        <w:rPr>
+          <w:b/>
+          <w:sz w:val="20"/>
+          <w:szCs w:val="20"/>
+        </w:rPr>
+        <w:t xml:space="preserve"> / “</w:t>
+      </w:r>
+      <w:r>
+        <w:rPr>
+          <w:b/>
+          <w:sz w:val="20"/>
+          <w:szCs w:val="20"/>
+        </w:rPr>
+        <w:t>expected real name</w:t>
+      </w:r>
+      <w:proofErr w:type="gramStart"/>
+      <w:r>
+        <w:rPr>
+          <w:b/>
+          <w:sz w:val="20"/>
+          <w:szCs w:val="20"/>
+        </w:rPr>
+        <w:t xml:space="preserve">” </w:t>
+      </w:r>
+      <w:r>
+        <w:rPr>
+          <w:b/>
+          <w:sz w:val="20"/>
+          <w:szCs w:val="20"/>
+        </w:rPr>
+        <w:t>)</w:t>
+      </w:r>
+      <w:proofErr w:type="gramEnd"/>
+    </w:p>
+    <w:p>
+      <w:pPr>
+        <w:pStyle w:val="ListParagraph"/>
+        <w:numPr>
+          <w:ilvl w:val="0"/>
+          <w:numId w:val="13"/>
+        </w:numPr>
+        <w:rPr>
+          <w:sz w:val="20"/>
+          <w:szCs w:val="20"/>
+        </w:rPr>
+      </w:pPr>
+      <w:r>
+        <w:rPr>
+          <w:sz w:val="20"/>
+          <w:szCs w:val="20"/>
+        </w:rPr>
+        <w:t>CNAME is a type of resources record in the DNS used to identify multiple domain names that point to the same IP address.</w:t>
+      </w:r>
+    </w:p>
+    <w:p>
+      <w:pPr>
+        <w:pStyle w:val="ListParagraph"/>
+        <w:numPr>
+          <w:ilvl w:val="0"/>
+          <w:numId w:val="13"/>
+        </w:numPr>
+        <w:rPr>
+          <w:sz w:val="20"/>
+          <w:szCs w:val="20"/>
+        </w:rPr>
+      </w:pPr>
+      <w:r>
+        <w:rPr>
+          <w:sz w:val="20"/>
+          <w:szCs w:val="20"/>
+        </w:rPr>
+        <w:t>E.g. CNAME Record</w:t>
+      </w:r>
+      <w:r>
+        <w:rPr>
+          <w:sz w:val="20"/>
+          <w:szCs w:val="20"/>
+        </w:rPr>
+        <w:t>s</w:t>
+      </w:r>
+      <w:r>
+        <w:rPr>
+          <w:sz w:val="20"/>
+          <w:szCs w:val="20"/>
+        </w:rPr>
+        <w:t>: mail.google.com | docs.google.com | maps.google.com</w:t>
+      </w:r>
+      <w:r>
+        <w:rPr>
+          <w:sz w:val="20"/>
+          <w:szCs w:val="20"/>
+        </w:rPr>
+        <w:br/>
+      </w:r>
+      <w:r>
+        <w:rPr>
+          <w:b/>
+          <w:sz w:val="20"/>
+          <w:szCs w:val="20"/>
+        </w:rPr>
+        <w:t>all point to GOOGLE.COM</w:t>
+      </w:r>
+      <w:r>
+        <w:rPr>
+          <w:sz w:val="20"/>
+          <w:szCs w:val="20"/>
+        </w:rPr>
+        <w:t xml:space="preserve"> which in turn points to the IP address </w:t>
+      </w:r>
+      <w:r>
+        <w:rPr>
+          <w:b/>
+          <w:sz w:val="20"/>
+          <w:szCs w:val="20"/>
+        </w:rPr>
+        <w:t>172.217.25.142</w:t>
+      </w:r>
+    </w:p>
+    <w:p>
+      <w:pPr>
+        <w:rPr>
+          <w:sz w:val="20"/>
+          <w:szCs w:val="20"/>
+        </w:rPr>
+      </w:pPr>
       <w:bookmarkStart w:id="0" w:name="_GoBack"/>
       <w:bookmarkEnd w:id="0"/>
+    </w:p>
+    <w:p>
+      <w:pPr>
+        <w:rPr>
+          <w:sz w:val="20"/>
+          <w:szCs w:val="20"/>
+        </w:rPr>
+      </w:pPr>
+    </w:p>
+    <w:p>
+      <w:pPr>
+        <w:rPr>
+          <w:sz w:val="20"/>
+          <w:szCs w:val="20"/>
+        </w:rPr>
+      </w:pPr>
+    </w:p>
+    <w:p>
+      <w:pPr>
+        <w:rPr>
+          <w:sz w:val="20"/>
+          <w:szCs w:val="20"/>
+        </w:rPr>
+      </w:pPr>
+    </w:p>
+    <w:p>
+      <w:pPr>
+        <w:rPr>
+          <w:sz w:val="20"/>
+          <w:szCs w:val="20"/>
+        </w:rPr>
+      </w:pPr>
+    </w:p>
+    <w:p>
+      <w:pPr>
+        <w:rPr>
+          <w:sz w:val="20"/>
+          <w:szCs w:val="20"/>
+        </w:rPr>
+      </w:pPr>
     </w:p>
     <w:sectPr>
       <w:pgSz w:w="11900" w:h="16840"/>
@@ -1748,6 +2049,119 @@
     </w:lvl>
   </w:abstractNum>
   <w:abstractNum w:abstractNumId="4">
+    <w:nsid w:val="117600B2"/>
+    <w:multiLevelType w:val="hybridMultilevel"/>
+    <w:tmpl w:val="A8D8DFAE"/>
+    <w:lvl w:ilvl="0" w:tplc="04090001">
+      <w:start w:val="1"/>
+      <w:numFmt w:val="bullet"/>
+      <w:lvlText w:val=""/>
+      <w:lvlJc w:val="left"/>
+      <w:pPr>
+        <w:ind w:left="720" w:hanging="360"/>
+      </w:pPr>
+      <w:rPr>
+        <w:rFonts w:ascii="Symbol" w:hAnsi="Symbol" w:hint="default"/>
+      </w:rPr>
+    </w:lvl>
+    <w:lvl w:ilvl="1" w:tplc="04090003" w:tentative="1">
+      <w:start w:val="1"/>
+      <w:numFmt w:val="bullet"/>
+      <w:lvlText w:val="o"/>
+      <w:lvlJc w:val="left"/>
+      <w:pPr>
+        <w:ind w:left="1440" w:hanging="360"/>
+      </w:pPr>
+      <w:rPr>
+        <w:rFonts w:ascii="Courier New" w:hAnsi="Courier New" w:cs="Courier New" w:hint="default"/>
+      </w:rPr>
+    </w:lvl>
+    <w:lvl w:ilvl="2" w:tplc="04090005" w:tentative="1">
+      <w:start w:val="1"/>
+      <w:numFmt w:val="bullet"/>
+      <w:lvlText w:val=""/>
+      <w:lvlJc w:val="left"/>
+      <w:pPr>
+        <w:ind w:left="2160" w:hanging="360"/>
+      </w:pPr>
+      <w:rPr>
+        <w:rFonts w:ascii="Wingdings" w:hAnsi="Wingdings" w:hint="default"/>
+      </w:rPr>
+    </w:lvl>
+    <w:lvl w:ilvl="3" w:tplc="04090001" w:tentative="1">
+      <w:start w:val="1"/>
+      <w:numFmt w:val="bullet"/>
+      <w:lvlText w:val=""/>
+      <w:lvlJc w:val="left"/>
+      <w:pPr>
+        <w:ind w:left="2880" w:hanging="360"/>
+      </w:pPr>
+      <w:rPr>
+        <w:rFonts w:ascii="Symbol" w:hAnsi="Symbol" w:hint="default"/>
+      </w:rPr>
+    </w:lvl>
+    <w:lvl w:ilvl="4" w:tplc="04090003" w:tentative="1">
+      <w:start w:val="1"/>
+      <w:numFmt w:val="bullet"/>
+      <w:lvlText w:val="o"/>
+      <w:lvlJc w:val="left"/>
+      <w:pPr>
+        <w:ind w:left="3600" w:hanging="360"/>
+      </w:pPr>
+      <w:rPr>
+        <w:rFonts w:ascii="Courier New" w:hAnsi="Courier New" w:cs="Courier New" w:hint="default"/>
+      </w:rPr>
+    </w:lvl>
+    <w:lvl w:ilvl="5" w:tplc="04090005" w:tentative="1">
+      <w:start w:val="1"/>
+      <w:numFmt w:val="bullet"/>
+      <w:lvlText w:val=""/>
+      <w:lvlJc w:val="left"/>
+      <w:pPr>
+        <w:ind w:left="4320" w:hanging="360"/>
+      </w:pPr>
+      <w:rPr>
+        <w:rFonts w:ascii="Wingdings" w:hAnsi="Wingdings" w:hint="default"/>
+      </w:rPr>
+    </w:lvl>
+    <w:lvl w:ilvl="6" w:tplc="04090001" w:tentative="1">
+      <w:start w:val="1"/>
+      <w:numFmt w:val="bullet"/>
+      <w:lvlText w:val=""/>
+      <w:lvlJc w:val="left"/>
+      <w:pPr>
+        <w:ind w:left="5040" w:hanging="360"/>
+      </w:pPr>
+      <w:rPr>
+        <w:rFonts w:ascii="Symbol" w:hAnsi="Symbol" w:hint="default"/>
+      </w:rPr>
+    </w:lvl>
+    <w:lvl w:ilvl="7" w:tplc="04090003" w:tentative="1">
+      <w:start w:val="1"/>
+      <w:numFmt w:val="bullet"/>
+      <w:lvlText w:val="o"/>
+      <w:lvlJc w:val="left"/>
+      <w:pPr>
+        <w:ind w:left="5760" w:hanging="360"/>
+      </w:pPr>
+      <w:rPr>
+        <w:rFonts w:ascii="Courier New" w:hAnsi="Courier New" w:cs="Courier New" w:hint="default"/>
+      </w:rPr>
+    </w:lvl>
+    <w:lvl w:ilvl="8" w:tplc="04090005" w:tentative="1">
+      <w:start w:val="1"/>
+      <w:numFmt w:val="bullet"/>
+      <w:lvlText w:val=""/>
+      <w:lvlJc w:val="left"/>
+      <w:pPr>
+        <w:ind w:left="6480" w:hanging="360"/>
+      </w:pPr>
+      <w:rPr>
+        <w:rFonts w:ascii="Wingdings" w:hAnsi="Wingdings" w:hint="default"/>
+      </w:rPr>
+    </w:lvl>
+  </w:abstractNum>
+  <w:abstractNum w:abstractNumId="5">
     <w:nsid w:val="16045B25"/>
     <w:multiLevelType w:val="hybridMultilevel"/>
     <w:tmpl w:val="D7FEE05C"/>
@@ -1837,7 +2251,7 @@
       </w:pPr>
     </w:lvl>
   </w:abstractNum>
-  <w:abstractNum w:abstractNumId="5">
+  <w:abstractNum w:abstractNumId="6">
     <w:nsid w:val="22A25137"/>
     <w:multiLevelType w:val="hybridMultilevel"/>
     <w:tmpl w:val="F7F63A44"/>
@@ -1950,7 +2364,7 @@
       </w:rPr>
     </w:lvl>
   </w:abstractNum>
-  <w:abstractNum w:abstractNumId="6">
+  <w:abstractNum w:abstractNumId="7">
     <w:nsid w:val="33C2453F"/>
     <w:multiLevelType w:val="hybridMultilevel"/>
     <w:tmpl w:val="7A14B9E2"/>
@@ -2063,7 +2477,7 @@
       </w:rPr>
     </w:lvl>
   </w:abstractNum>
-  <w:abstractNum w:abstractNumId="7">
+  <w:abstractNum w:abstractNumId="8">
     <w:nsid w:val="38B95914"/>
     <w:multiLevelType w:val="hybridMultilevel"/>
     <w:tmpl w:val="2058315E"/>
@@ -2176,7 +2590,7 @@
       </w:rPr>
     </w:lvl>
   </w:abstractNum>
-  <w:abstractNum w:abstractNumId="8">
+  <w:abstractNum w:abstractNumId="9">
     <w:nsid w:val="44A36313"/>
     <w:multiLevelType w:val="hybridMultilevel"/>
     <w:tmpl w:val="316085F2"/>
@@ -2289,7 +2703,7 @@
       </w:rPr>
     </w:lvl>
   </w:abstractNum>
-  <w:abstractNum w:abstractNumId="9">
+  <w:abstractNum w:abstractNumId="10">
     <w:nsid w:val="4AA3265B"/>
     <w:multiLevelType w:val="hybridMultilevel"/>
     <w:tmpl w:val="37E4854E"/>
@@ -2402,7 +2816,7 @@
       </w:rPr>
     </w:lvl>
   </w:abstractNum>
-  <w:abstractNum w:abstractNumId="10">
+  <w:abstractNum w:abstractNumId="11">
     <w:nsid w:val="55E92259"/>
     <w:multiLevelType w:val="hybridMultilevel"/>
     <w:tmpl w:val="EF7AC018"/>
@@ -2515,7 +2929,120 @@
       </w:rPr>
     </w:lvl>
   </w:abstractNum>
-  <w:abstractNum w:abstractNumId="11">
+  <w:abstractNum w:abstractNumId="12">
+    <w:nsid w:val="58284248"/>
+    <w:multiLevelType w:val="hybridMultilevel"/>
+    <w:tmpl w:val="1E6462DA"/>
+    <w:lvl w:ilvl="0" w:tplc="04090001">
+      <w:start w:val="1"/>
+      <w:numFmt w:val="bullet"/>
+      <w:lvlText w:val=""/>
+      <w:lvlJc w:val="left"/>
+      <w:pPr>
+        <w:ind w:left="720" w:hanging="360"/>
+      </w:pPr>
+      <w:rPr>
+        <w:rFonts w:ascii="Symbol" w:hAnsi="Symbol" w:hint="default"/>
+      </w:rPr>
+    </w:lvl>
+    <w:lvl w:ilvl="1" w:tplc="04090003" w:tentative="1">
+      <w:start w:val="1"/>
+      <w:numFmt w:val="bullet"/>
+      <w:lvlText w:val="o"/>
+      <w:lvlJc w:val="left"/>
+      <w:pPr>
+        <w:ind w:left="1440" w:hanging="360"/>
+      </w:pPr>
+      <w:rPr>
+        <w:rFonts w:ascii="Courier New" w:hAnsi="Courier New" w:cs="Courier New" w:hint="default"/>
+      </w:rPr>
+    </w:lvl>
+    <w:lvl w:ilvl="2" w:tplc="04090005" w:tentative="1">
+      <w:start w:val="1"/>
+      <w:numFmt w:val="bullet"/>
+      <w:lvlText w:val=""/>
+      <w:lvlJc w:val="left"/>
+      <w:pPr>
+        <w:ind w:left="2160" w:hanging="360"/>
+      </w:pPr>
+      <w:rPr>
+        <w:rFonts w:ascii="Wingdings" w:hAnsi="Wingdings" w:hint="default"/>
+      </w:rPr>
+    </w:lvl>
+    <w:lvl w:ilvl="3" w:tplc="04090001" w:tentative="1">
+      <w:start w:val="1"/>
+      <w:numFmt w:val="bullet"/>
+      <w:lvlText w:val=""/>
+      <w:lvlJc w:val="left"/>
+      <w:pPr>
+        <w:ind w:left="2880" w:hanging="360"/>
+      </w:pPr>
+      <w:rPr>
+        <w:rFonts w:ascii="Symbol" w:hAnsi="Symbol" w:hint="default"/>
+      </w:rPr>
+    </w:lvl>
+    <w:lvl w:ilvl="4" w:tplc="04090003" w:tentative="1">
+      <w:start w:val="1"/>
+      <w:numFmt w:val="bullet"/>
+      <w:lvlText w:val="o"/>
+      <w:lvlJc w:val="left"/>
+      <w:pPr>
+        <w:ind w:left="3600" w:hanging="360"/>
+      </w:pPr>
+      <w:rPr>
+        <w:rFonts w:ascii="Courier New" w:hAnsi="Courier New" w:cs="Courier New" w:hint="default"/>
+      </w:rPr>
+    </w:lvl>
+    <w:lvl w:ilvl="5" w:tplc="04090005" w:tentative="1">
+      <w:start w:val="1"/>
+      <w:numFmt w:val="bullet"/>
+      <w:lvlText w:val=""/>
+      <w:lvlJc w:val="left"/>
+      <w:pPr>
+        <w:ind w:left="4320" w:hanging="360"/>
+      </w:pPr>
+      <w:rPr>
+        <w:rFonts w:ascii="Wingdings" w:hAnsi="Wingdings" w:hint="default"/>
+      </w:rPr>
+    </w:lvl>
+    <w:lvl w:ilvl="6" w:tplc="04090001" w:tentative="1">
+      <w:start w:val="1"/>
+      <w:numFmt w:val="bullet"/>
+      <w:lvlText w:val=""/>
+      <w:lvlJc w:val="left"/>
+      <w:pPr>
+        <w:ind w:left="5040" w:hanging="360"/>
+      </w:pPr>
+      <w:rPr>
+        <w:rFonts w:ascii="Symbol" w:hAnsi="Symbol" w:hint="default"/>
+      </w:rPr>
+    </w:lvl>
+    <w:lvl w:ilvl="7" w:tplc="04090003" w:tentative="1">
+      <w:start w:val="1"/>
+      <w:numFmt w:val="bullet"/>
+      <w:lvlText w:val="o"/>
+      <w:lvlJc w:val="left"/>
+      <w:pPr>
+        <w:ind w:left="5760" w:hanging="360"/>
+      </w:pPr>
+      <w:rPr>
+        <w:rFonts w:ascii="Courier New" w:hAnsi="Courier New" w:cs="Courier New" w:hint="default"/>
+      </w:rPr>
+    </w:lvl>
+    <w:lvl w:ilvl="8" w:tplc="04090005" w:tentative="1">
+      <w:start w:val="1"/>
+      <w:numFmt w:val="bullet"/>
+      <w:lvlText w:val=""/>
+      <w:lvlJc w:val="left"/>
+      <w:pPr>
+        <w:ind w:left="6480" w:hanging="360"/>
+      </w:pPr>
+      <w:rPr>
+        <w:rFonts w:ascii="Wingdings" w:hAnsi="Wingdings" w:hint="default"/>
+      </w:rPr>
+    </w:lvl>
+  </w:abstractNum>
+  <w:abstractNum w:abstractNumId="13">
     <w:nsid w:val="6FAE46E3"/>
     <w:multiLevelType w:val="hybridMultilevel"/>
     <w:tmpl w:val="1FD6C2AE"/>
@@ -2629,40 +3156,46 @@
     </w:lvl>
   </w:abstractNum>
   <w:num w:numId="1">
-    <w:abstractNumId w:val="10"/>
+    <w:abstractNumId w:val="11"/>
   </w:num>
   <w:num w:numId="2">
-    <w:abstractNumId w:val="6"/>
+    <w:abstractNumId w:val="7"/>
   </w:num>
   <w:num w:numId="3">
     <w:abstractNumId w:val="3"/>
   </w:num>
   <w:num w:numId="4">
-    <w:abstractNumId w:val="4"/>
+    <w:abstractNumId w:val="5"/>
   </w:num>
   <w:num w:numId="5">
-    <w:abstractNumId w:val="11"/>
+    <w:abstractNumId w:val="13"/>
   </w:num>
   <w:num w:numId="6">
     <w:abstractNumId w:val="2"/>
   </w:num>
   <w:num w:numId="7">
-    <w:abstractNumId w:val="7"/>
+    <w:abstractNumId w:val="8"/>
   </w:num>
   <w:num w:numId="8">
-    <w:abstractNumId w:val="5"/>
+    <w:abstractNumId w:val="6"/>
   </w:num>
   <w:num w:numId="9">
-    <w:abstractNumId w:val="8"/>
+    <w:abstractNumId w:val="9"/>
   </w:num>
   <w:num w:numId="10">
-    <w:abstractNumId w:val="9"/>
+    <w:abstractNumId w:val="10"/>
   </w:num>
   <w:num w:numId="11">
     <w:abstractNumId w:val="0"/>
   </w:num>
   <w:num w:numId="12">
     <w:abstractNumId w:val="1"/>
+  </w:num>
+  <w:num w:numId="13">
+    <w:abstractNumId w:val="4"/>
+  </w:num>
+  <w:num w:numId="14">
+    <w:abstractNumId w:val="12"/>
   </w:num>
 </w:numbering>
 </file>
@@ -3104,6 +3637,17 @@
       <w:contextualSpacing/>
     </w:pPr>
   </w:style>
+  <w:style w:type="character" w:styleId="Hyperlink">
+    <w:name w:val="Hyperlink"/>
+    <w:basedOn w:val="DefaultParagraphFont"/>
+    <w:uiPriority w:val="99"/>
+    <w:unhideWhenUsed/>
+    <w:rsid w:val="00401648"/>
+    <w:rPr>
+      <w:color w:val="0563C1" w:themeColor="hyperlink"/>
+      <w:u w:val="single"/>
+    </w:rPr>
+  </w:style>
 </w:styles>
 </file>
 

</xml_diff>